<commit_message>
Revised dataset with original labels
Added original labels to the dataset
</commit_message>
<xml_diff>
--- a/FNe_DataFileExplanation.docx
+++ b/FNe_DataFileExplanation.docx
@@ -4,7 +4,13 @@
   <w:body>
     <w:p>
       <w:r>
-        <w:t>I extracted a random set of 4681 rows out of the datasets provided by Michael and ran predictions against th</w:t>
+        <w:t xml:space="preserve">I extracted a random set of </w:t>
+      </w:r>
+      <w:r>
+        <w:t>4928</w:t>
+      </w:r>
+      <w:r>
+        <w:t xml:space="preserve"> rows out of the datasets provided by Michael and ran predictions against th</w:t>
       </w:r>
       <w:r>
         <w:t>is</w:t>
@@ -18,8 +24,6 @@
       <w:r>
         <w:t>ls</w:t>
       </w:r>
-      <w:bookmarkStart w:id="0" w:name="_GoBack"/>
-      <w:bookmarkEnd w:id="0"/>
       <w:r>
         <w:t xml:space="preserve"> I trained previously</w:t>
       </w:r>
@@ -39,7 +43,15 @@
         <w:t>FNe_textDF.csv</w:t>
       </w:r>
       <w:r>
-        <w:t xml:space="preserve"> contains all 4681 text rows:</w:t>
+        <w:t xml:space="preserve"> contains all </w:t>
+      </w:r>
+      <w:r>
+        <w:t>4928</w:t>
+      </w:r>
+      <w:bookmarkStart w:id="0" w:name="_GoBack"/>
+      <w:bookmarkEnd w:id="0"/>
+      <w:r>
+        <w:t xml:space="preserve"> text rows:</w:t>
       </w:r>
     </w:p>
     <w:p>
@@ -90,7 +102,10 @@
         </w:numPr>
       </w:pPr>
       <w:r>
-        <w:t>26 columns</w:t>
+        <w:t>31</w:t>
+      </w:r>
+      <w:r>
+        <w:t xml:space="preserve"> columns</w:t>
       </w:r>
     </w:p>
     <w:p>
@@ -210,25 +225,7 @@
         </w:numPr>
       </w:pPr>
       <w:r>
-        <w:t xml:space="preserve">Prediction (for </w:t>
-      </w:r>
-      <w:r>
-        <w:t xml:space="preserve">binary </w:t>
-      </w:r>
-      <w:r>
-        <w:t>is one of 0</w:t>
-      </w:r>
-      <w:r>
-        <w:t xml:space="preserve"> </w:t>
-      </w:r>
-      <w:r>
-        <w:t xml:space="preserve">or </w:t>
-      </w:r>
-      <w:r>
-        <w:t>1</w:t>
-      </w:r>
-      <w:r>
-        <w:t>)</w:t>
+        <w:t>Prediction (for binary is one of 0 or 1)</w:t>
       </w:r>
     </w:p>
     <w:p>
@@ -290,14 +287,13 @@
       <w:r>
         <w:t xml:space="preserve">6 for </w:t>
       </w:r>
+      <w:proofErr w:type="spellStart"/>
       <w:r>
         <w:t>AuthorType</w:t>
       </w:r>
-      <w:r>
-        <w:t xml:space="preserve"> model (</w:t>
-      </w:r>
-      <w:r>
-        <w:t>unknown, maybe known, known)</w:t>
+      <w:proofErr w:type="spellEnd"/>
+      <w:r>
+        <w:t xml:space="preserve"> model (unknown, maybe known, known)</w:t>
       </w:r>
     </w:p>
     <w:p>
@@ -321,13 +317,7 @@
         </w:numPr>
       </w:pPr>
       <w:r>
-        <w:t>Prediction (for veracity this is one of 0, 1</w:t>
-      </w:r>
-      <w:r>
-        <w:t xml:space="preserve"> or 2</w:t>
-      </w:r>
-      <w:r>
-        <w:t>)</w:t>
+        <w:t>Prediction (for veracity this is one of 0, 1 or 2)</w:t>
       </w:r>
     </w:p>
     <w:p>
@@ -387,127 +377,178 @@
         </w:numPr>
       </w:pPr>
       <w:r>
-        <w:t xml:space="preserve">6 for </w:t>
-      </w:r>
-      <w:r>
+        <w:t>6 for Sentiment model (false, true) – all values are 0 in my file</w:t>
+      </w:r>
+    </w:p>
+    <w:p>
+      <w:pPr>
+        <w:pStyle w:val="ListParagraph"/>
+        <w:numPr>
+          <w:ilvl w:val="1"/>
+          <w:numId w:val="1"/>
+        </w:numPr>
+      </w:pPr>
+      <w:r>
+        <w:t xml:space="preserve">Accuracy of model </w:t>
+      </w:r>
+    </w:p>
+    <w:p>
+      <w:pPr>
+        <w:pStyle w:val="ListParagraph"/>
+        <w:numPr>
+          <w:ilvl w:val="1"/>
+          <w:numId w:val="1"/>
+        </w:numPr>
+      </w:pPr>
+      <w:r>
+        <w:t>Prediction</w:t>
+      </w:r>
+    </w:p>
+    <w:p>
+      <w:pPr>
+        <w:pStyle w:val="ListParagraph"/>
+        <w:numPr>
+          <w:ilvl w:val="1"/>
+          <w:numId w:val="1"/>
+        </w:numPr>
+      </w:pPr>
+      <w:r>
+        <w:t>Precision</w:t>
+      </w:r>
+    </w:p>
+    <w:p>
+      <w:pPr>
+        <w:pStyle w:val="ListParagraph"/>
+        <w:numPr>
+          <w:ilvl w:val="1"/>
+          <w:numId w:val="1"/>
+        </w:numPr>
+      </w:pPr>
+      <w:r>
+        <w:t>Recall</w:t>
+      </w:r>
+    </w:p>
+    <w:p>
+      <w:pPr>
+        <w:pStyle w:val="ListParagraph"/>
+        <w:numPr>
+          <w:ilvl w:val="1"/>
+          <w:numId w:val="1"/>
+        </w:numPr>
+      </w:pPr>
+      <w:r>
+        <w:t>F1-score</w:t>
+      </w:r>
+    </w:p>
+    <w:p>
+      <w:pPr>
+        <w:pStyle w:val="ListParagraph"/>
+        <w:numPr>
+          <w:ilvl w:val="1"/>
+          <w:numId w:val="1"/>
+        </w:numPr>
+      </w:pPr>
+      <w:r>
+        <w:t>Support</w:t>
+      </w:r>
+    </w:p>
+    <w:p>
+      <w:pPr>
+        <w:pStyle w:val="ListParagraph"/>
+        <w:numPr>
+          <w:ilvl w:val="0"/>
+          <w:numId w:val="1"/>
+        </w:numPr>
+      </w:pPr>
+      <w:r>
+        <w:t>Wordcount for the body of text for this observation</w:t>
+      </w:r>
+    </w:p>
+    <w:p>
+      <w:pPr>
+        <w:pStyle w:val="ListParagraph"/>
+        <w:numPr>
+          <w:ilvl w:val="0"/>
+          <w:numId w:val="1"/>
+        </w:numPr>
+      </w:pPr>
+      <w:r>
+        <w:t>Syllable counts for the body of text for this observation</w:t>
+      </w:r>
+    </w:p>
+    <w:p>
+      <w:pPr>
+        <w:pStyle w:val="ListParagraph"/>
+        <w:numPr>
+          <w:ilvl w:val="0"/>
+          <w:numId w:val="1"/>
+        </w:numPr>
+      </w:pPr>
+      <w:r>
+        <w:t>Count of words in the text that are in the dictionary</w:t>
+      </w:r>
+    </w:p>
+    <w:p>
+      <w:pPr>
+        <w:pStyle w:val="ListParagraph"/>
+        <w:numPr>
+          <w:ilvl w:val="0"/>
+          <w:numId w:val="1"/>
+        </w:numPr>
+      </w:pPr>
+      <w:r>
+        <w:t>Original Labels</w:t>
+      </w:r>
+    </w:p>
+    <w:p>
+      <w:pPr>
+        <w:pStyle w:val="ListParagraph"/>
+        <w:numPr>
+          <w:ilvl w:val="1"/>
+          <w:numId w:val="1"/>
+        </w:numPr>
+      </w:pPr>
+      <w:r>
+        <w:t>Veracity</w:t>
+      </w:r>
+    </w:p>
+    <w:p>
+      <w:pPr>
+        <w:pStyle w:val="ListParagraph"/>
+        <w:numPr>
+          <w:ilvl w:val="1"/>
+          <w:numId w:val="1"/>
+        </w:numPr>
+      </w:pPr>
+      <w:r>
+        <w:t>Binary</w:t>
+      </w:r>
+    </w:p>
+    <w:p>
+      <w:pPr>
+        <w:pStyle w:val="ListParagraph"/>
+        <w:numPr>
+          <w:ilvl w:val="1"/>
+          <w:numId w:val="1"/>
+        </w:numPr>
+      </w:pPr>
+      <w:proofErr w:type="spellStart"/>
+      <w:r>
+        <w:t>Authortype</w:t>
+      </w:r>
+      <w:proofErr w:type="spellEnd"/>
+    </w:p>
+    <w:p>
+      <w:pPr>
+        <w:pStyle w:val="ListParagraph"/>
+        <w:numPr>
+          <w:ilvl w:val="1"/>
+          <w:numId w:val="1"/>
+        </w:numPr>
+      </w:pPr>
+      <w:r>
+        <w:lastRenderedPageBreak/>
         <w:t>Sentiment</w:t>
-      </w:r>
-      <w:r>
-        <w:t xml:space="preserve"> model (false, true</w:t>
-      </w:r>
-      <w:r>
-        <w:t>) – all values are 0 in my file</w:t>
-      </w:r>
-    </w:p>
-    <w:p>
-      <w:pPr>
-        <w:pStyle w:val="ListParagraph"/>
-        <w:numPr>
-          <w:ilvl w:val="1"/>
-          <w:numId w:val="1"/>
-        </w:numPr>
-      </w:pPr>
-      <w:r>
-        <w:t>Accuracy of model</w:t>
-      </w:r>
-      <w:r>
-        <w:t xml:space="preserve"> </w:t>
-      </w:r>
-    </w:p>
-    <w:p>
-      <w:pPr>
-        <w:pStyle w:val="ListParagraph"/>
-        <w:numPr>
-          <w:ilvl w:val="1"/>
-          <w:numId w:val="1"/>
-        </w:numPr>
-      </w:pPr>
-      <w:r>
-        <w:t>Prediction</w:t>
-      </w:r>
-    </w:p>
-    <w:p>
-      <w:pPr>
-        <w:pStyle w:val="ListParagraph"/>
-        <w:numPr>
-          <w:ilvl w:val="1"/>
-          <w:numId w:val="1"/>
-        </w:numPr>
-      </w:pPr>
-      <w:r>
-        <w:t>Precision</w:t>
-      </w:r>
-    </w:p>
-    <w:p>
-      <w:pPr>
-        <w:pStyle w:val="ListParagraph"/>
-        <w:numPr>
-          <w:ilvl w:val="1"/>
-          <w:numId w:val="1"/>
-        </w:numPr>
-      </w:pPr>
-      <w:r>
-        <w:t>Recall</w:t>
-      </w:r>
-    </w:p>
-    <w:p>
-      <w:pPr>
-        <w:pStyle w:val="ListParagraph"/>
-        <w:numPr>
-          <w:ilvl w:val="1"/>
-          <w:numId w:val="1"/>
-        </w:numPr>
-      </w:pPr>
-      <w:r>
-        <w:t>F1-score</w:t>
-      </w:r>
-    </w:p>
-    <w:p>
-      <w:pPr>
-        <w:pStyle w:val="ListParagraph"/>
-        <w:numPr>
-          <w:ilvl w:val="1"/>
-          <w:numId w:val="1"/>
-        </w:numPr>
-      </w:pPr>
-      <w:r>
-        <w:t>Support</w:t>
-      </w:r>
-    </w:p>
-    <w:p>
-      <w:pPr>
-        <w:pStyle w:val="ListParagraph"/>
-        <w:numPr>
-          <w:ilvl w:val="0"/>
-          <w:numId w:val="1"/>
-        </w:numPr>
-      </w:pPr>
-      <w:r>
-        <w:t>Wordcount for the body of text for this observation</w:t>
-      </w:r>
-    </w:p>
-    <w:p>
-      <w:pPr>
-        <w:pStyle w:val="ListParagraph"/>
-        <w:numPr>
-          <w:ilvl w:val="0"/>
-          <w:numId w:val="1"/>
-        </w:numPr>
-      </w:pPr>
-      <w:r>
-        <w:t>Syllable counts for the body of text for this observation</w:t>
-      </w:r>
-    </w:p>
-    <w:p>
-      <w:pPr>
-        <w:pStyle w:val="ListParagraph"/>
-        <w:numPr>
-          <w:ilvl w:val="0"/>
-          <w:numId w:val="1"/>
-        </w:numPr>
-      </w:pPr>
-      <w:r>
-        <w:t>Count of words in the text that are in the dictionary</w:t>
       </w:r>
     </w:p>
     <w:sectPr>
@@ -763,6 +804,7 @@
     <w:lsdException w:name="HTML Sample" w:semiHidden="1" w:unhideWhenUsed="1"/>
     <w:lsdException w:name="HTML Typewriter" w:semiHidden="1" w:unhideWhenUsed="1"/>
     <w:lsdException w:name="HTML Variable" w:semiHidden="1" w:unhideWhenUsed="1"/>
+    <w:lsdException w:name="Normal Table" w:semiHidden="1" w:unhideWhenUsed="1"/>
     <w:lsdException w:name="annotation subject" w:semiHidden="1" w:unhideWhenUsed="1"/>
     <w:lsdException w:name="No List" w:semiHidden="1" w:unhideWhenUsed="1"/>
     <w:lsdException w:name="Outline List 1" w:semiHidden="1" w:unhideWhenUsed="1"/>
@@ -809,8 +851,10 @@
     <w:lsdException w:name="Table Subtle 2" w:semiHidden="1" w:unhideWhenUsed="1"/>
     <w:lsdException w:name="Table Web 1" w:semiHidden="1" w:unhideWhenUsed="1"/>
     <w:lsdException w:name="Table Web 2" w:semiHidden="1" w:unhideWhenUsed="1"/>
+    <w:lsdException w:name="Table Web 3" w:semiHidden="1" w:unhideWhenUsed="1"/>
     <w:lsdException w:name="Balloon Text" w:semiHidden="1" w:unhideWhenUsed="1"/>
     <w:lsdException w:name="Table Grid" w:uiPriority="39"/>
+    <w:lsdException w:name="Table Theme" w:semiHidden="1" w:unhideWhenUsed="1"/>
     <w:lsdException w:name="Placeholder Text" w:semiHidden="1"/>
     <w:lsdException w:name="No Spacing" w:uiPriority="1" w:qFormat="1"/>
     <w:lsdException w:name="Light Shading" w:uiPriority="60"/>

</xml_diff>